<commit_message>
Ez én voltam, Kevin
</commit_message>
<xml_diff>
--- a/tortenesz bibliografia.docx
+++ b/tortenesz bibliografia.docx
@@ -1,6 +1,6 @@
 
 <file path=word/document.xml><?xml version="1.0" encoding="utf-8"?>
-<w:document xmlns:wpc="http://schemas.microsoft.com/office/word/2010/wordprocessingCanvas" xmlns:cx="http://schemas.microsoft.com/office/drawing/2014/chartex" xmlns:cx1="http://schemas.microsoft.com/office/drawing/2015/9/8/chartex" xmlns:mc="http://schemas.openxmlformats.org/markup-compatibility/2006" xmlns:o="urn:schemas-microsoft-com:office:office" xmlns:r="http://schemas.openxmlformats.org/officeDocument/2006/relationships" xmlns:m="http://schemas.openxmlformats.org/officeDocument/2006/math" xmlns:v="urn:schemas-microsoft-com:vml" xmlns:wp14="http://schemas.microsoft.com/office/word/2010/wordprocessingDrawing" xmlns:wp="http://schemas.openxmlformats.org/drawingml/2006/wordprocessingDrawing" xmlns:w10="urn:schemas-microsoft-com:office:word" xmlns:w="http://schemas.openxmlformats.org/wordprocessingml/2006/main" xmlns:w14="http://schemas.microsoft.com/office/word/2010/wordml" xmlns:w15="http://schemas.microsoft.com/office/word/2012/wordml" xmlns:w16se="http://schemas.microsoft.com/office/word/2015/wordml/symex" xmlns:wpg="http://schemas.microsoft.com/office/word/2010/wordprocessingGroup" xmlns:wpi="http://schemas.microsoft.com/office/word/2010/wordprocessingInk" xmlns:wne="http://schemas.microsoft.com/office/word/2006/wordml" xmlns:wps="http://schemas.microsoft.com/office/word/2010/wordprocessingShape" mc:Ignorable="w14 w15 w16se wp14">
+<w:document xmlns:wpc="http://schemas.microsoft.com/office/word/2010/wordprocessingCanvas" xmlns:cx="http://schemas.microsoft.com/office/drawing/2014/chartex" xmlns:cx1="http://schemas.microsoft.com/office/drawing/2015/9/8/chartex" xmlns:cx2="http://schemas.microsoft.com/office/drawing/2015/10/21/chartex" xmlns:cx3="http://schemas.microsoft.com/office/drawing/2016/5/9/chartex" xmlns:cx4="http://schemas.microsoft.com/office/drawing/2016/5/10/chartex" xmlns:cx5="http://schemas.microsoft.com/office/drawing/2016/5/11/chartex" xmlns:cx6="http://schemas.microsoft.com/office/drawing/2016/5/12/chartex" xmlns:cx7="http://schemas.microsoft.com/office/drawing/2016/5/13/chartex" xmlns:cx8="http://schemas.microsoft.com/office/drawing/2016/5/14/chartex" xmlns:mc="http://schemas.openxmlformats.org/markup-compatibility/2006" xmlns:aink="http://schemas.microsoft.com/office/drawing/2016/ink" xmlns:am3d="http://schemas.microsoft.com/office/drawing/2017/model3d" xmlns:o="urn:schemas-microsoft-com:office:office" xmlns:r="http://schemas.openxmlformats.org/officeDocument/2006/relationships" xmlns:m="http://schemas.openxmlformats.org/officeDocument/2006/math" xmlns:v="urn:schemas-microsoft-com:vml" xmlns:wp14="http://schemas.microsoft.com/office/word/2010/wordprocessingDrawing" xmlns:wp="http://schemas.openxmlformats.org/drawingml/2006/wordprocessingDrawing" xmlns:w10="urn:schemas-microsoft-com:office:word" xmlns:w="http://schemas.openxmlformats.org/wordprocessingml/2006/main" xmlns:w14="http://schemas.microsoft.com/office/word/2010/wordml" xmlns:w15="http://schemas.microsoft.com/office/word/2012/wordml" xmlns:w16cex="http://schemas.microsoft.com/office/word/2018/wordml/cex" xmlns:w16cid="http://schemas.microsoft.com/office/word/2016/wordml/cid" xmlns:w16="http://schemas.microsoft.com/office/word/2018/wordml" xmlns:w16se="http://schemas.microsoft.com/office/word/2015/wordml/symex" xmlns:wpg="http://schemas.microsoft.com/office/word/2010/wordprocessingGroup" xmlns:wpi="http://schemas.microsoft.com/office/word/2010/wordprocessingInk" xmlns:wne="http://schemas.microsoft.com/office/word/2006/wordml" xmlns:wps="http://schemas.microsoft.com/office/word/2010/wordprocessingShape" mc:Ignorable="w14 w15 w16se w16cid w16 w16cex wp14">
   <w:body>
     <w:p>
       <w:pPr>
@@ -9,8 +9,6 @@
           <w:b/>
         </w:rPr>
       </w:pPr>
-      <w:bookmarkStart w:id="0" w:name="_GoBack"/>
-      <w:bookmarkEnd w:id="0"/>
       <w:r>
         <w:rPr>
           <w:b/>
@@ -82,21 +80,12 @@
           <w:color w:val="00B0F0"/>
         </w:rPr>
       </w:pPr>
-      <w:proofErr w:type="gramStart"/>
       <w:r>
         <w:rPr>
           <w:b/>
           <w:color w:val="00B0F0"/>
         </w:rPr>
-        <w:t>http</w:t>
-      </w:r>
-      <w:proofErr w:type="gramEnd"/>
-      <w:r>
-        <w:rPr>
-          <w:b/>
-          <w:color w:val="00B0F0"/>
-        </w:rPr>
-        <w:t>://abcd.hu/szemelyi-nevter/?id=268041&amp;date=2020-07-29</w:t>
+        <w:t>http://abcd.hu/szemelyi-nevter/?id=268041&amp;date=2020-07-29</w:t>
       </w:r>
     </w:p>
     <w:p>
@@ -189,13 +178,16 @@
         <w:t>Kvk</w:t>
       </w:r>
       <w:proofErr w:type="spellEnd"/>
+      <w:r>
+        <w:t>., 1979 (</w:t>
+      </w:r>
       <w:proofErr w:type="gramStart"/>
       <w:r>
-        <w:t>.,</w:t>
+        <w:t>Budapest :</w:t>
       </w:r>
       <w:proofErr w:type="gramEnd"/>
       <w:r>
-        <w:t xml:space="preserve"> 1979 (Budapest : Athenaeum Ny.)</w:t>
+        <w:t xml:space="preserve"> Athenaeum Ny.)</w:t>
       </w:r>
     </w:p>
     <w:p>
@@ -210,11 +202,11 @@
       </w:r>
       <w:r>
         <w:tab/>
-        <w:t xml:space="preserve">Olcsó könyvtár, ISSN </w:t>
+        <w:t>Olcsó könyvtár, ISSN 0133-</w:t>
       </w:r>
       <w:proofErr w:type="gramStart"/>
       <w:r>
-        <w:t>0133-1183 ;</w:t>
+        <w:t>1183 ;</w:t>
       </w:r>
       <w:proofErr w:type="gramEnd"/>
       <w:r>
@@ -223,7 +215,7 @@
     </w:p>
     <w:tbl>
       <w:tblPr>
-        <w:tblStyle w:val="Rcsostblzat"/>
+        <w:tblStyle w:val="TableGrid"/>
         <w:tblW w:w="0" w:type="auto"/>
         <w:tblLook w:val="04A0" w:firstRow="1" w:lastRow="0" w:firstColumn="1" w:lastColumn="0" w:noHBand="0" w:noVBand="1"/>
       </w:tblPr>
@@ -392,13 +384,7 @@
         <w:fldChar w:fldCharType="begin"/>
       </w:r>
       <w:r>
-        <w:instrText xml:space="preserve"> LINK </w:instrText>
-      </w:r>
-      <w:r>
-        <w:instrText xml:space="preserve">Excel.Sheet.12 C:\\GitProjekt29E\\Feladatlista_diakA.xlsx Munka2!S1O2:S57O7 </w:instrText>
-      </w:r>
-      <w:r>
-        <w:instrText xml:space="preserve">\a \f 5 \h  \* MERGEFORMAT </w:instrText>
+        <w:instrText xml:space="preserve"> LINK Excel.Sheet.12 "C:\\GitProjekt29E\\Feladatlista_diakA.xlsx" "Munka2!S1O2:S57O7" \a \f 5 \h  \* MERGEFORMAT </w:instrText>
       </w:r>
       <w:r>
         <w:fldChar w:fldCharType="separate"/>
@@ -406,7 +392,7 @@
     </w:p>
     <w:tbl>
       <w:tblPr>
-        <w:tblStyle w:val="Rcsostblzat"/>
+        <w:tblStyle w:val="TableGrid"/>
         <w:tblW w:w="15053" w:type="dxa"/>
         <w:tblInd w:w="-714" w:type="dxa"/>
         <w:tblLook w:val="04A0" w:firstRow="1" w:lastRow="0" w:firstColumn="1" w:lastColumn="0" w:noHBand="0" w:noVBand="1"/>
@@ -557,6 +543,14 @@
             <w:pPr>
               <w:jc w:val="both"/>
             </w:pPr>
+            <w:proofErr w:type="spellStart"/>
+            <w:r>
+              <w:t>Szerémi</w:t>
+            </w:r>
+            <w:proofErr w:type="spellEnd"/>
+            <w:r>
+              <w:t xml:space="preserve"> György</w:t>
+            </w:r>
           </w:p>
         </w:tc>
         <w:tc>
@@ -569,6 +563,31 @@
             <w:pPr>
               <w:jc w:val="both"/>
             </w:pPr>
+            <w:r>
+              <w:t xml:space="preserve">Magyarország romlásáról / </w:t>
+            </w:r>
+            <w:proofErr w:type="spellStart"/>
+            <w:r>
+              <w:t>Szerémi</w:t>
+            </w:r>
+            <w:proofErr w:type="spellEnd"/>
+            <w:r>
+              <w:t xml:space="preserve"> </w:t>
+            </w:r>
+            <w:proofErr w:type="gramStart"/>
+            <w:r>
+              <w:t>György ;</w:t>
+            </w:r>
+            <w:proofErr w:type="gramEnd"/>
+            <w:r>
+              <w:t xml:space="preserve"> [Erdélyi László fordítását átdolgozta Juhász László] ; [a bevezetést</w:t>
+            </w:r>
+            <w:r>
+              <w:t xml:space="preserve"> </w:t>
+            </w:r>
+            <w:r>
+              <w:t>és a szövegmagyarázatokat írta Székely György]</w:t>
+            </w:r>
           </w:p>
         </w:tc>
         <w:tc>
@@ -581,6 +600,38 @@
             <w:pPr>
               <w:jc w:val="both"/>
             </w:pPr>
+            <w:proofErr w:type="gramStart"/>
+            <w:r>
+              <w:t>Budapest :</w:t>
+            </w:r>
+            <w:proofErr w:type="gramEnd"/>
+            <w:r>
+              <w:t xml:space="preserve"> </w:t>
+            </w:r>
+            <w:proofErr w:type="spellStart"/>
+            <w:r>
+              <w:t>Szépirod</w:t>
+            </w:r>
+            <w:proofErr w:type="spellEnd"/>
+            <w:r>
+              <w:t xml:space="preserve">. </w:t>
+            </w:r>
+            <w:proofErr w:type="spellStart"/>
+            <w:r>
+              <w:t>Kvk</w:t>
+            </w:r>
+            <w:proofErr w:type="spellEnd"/>
+            <w:r>
+              <w:t>., 1979 (</w:t>
+            </w:r>
+            <w:proofErr w:type="gramStart"/>
+            <w:r>
+              <w:t>Budapest :</w:t>
+            </w:r>
+            <w:proofErr w:type="gramEnd"/>
+            <w:r>
+              <w:t xml:space="preserve"> Athenaeum Ny.)</w:t>
+            </w:r>
           </w:p>
         </w:tc>
         <w:tc>
@@ -593,6 +644,17 @@
             <w:pPr>
               <w:jc w:val="both"/>
             </w:pPr>
+            <w:r>
+              <w:t>Olcsó könyvtár, ISSN 0133-</w:t>
+            </w:r>
+            <w:proofErr w:type="gramStart"/>
+            <w:r>
+              <w:t>1183 ;</w:t>
+            </w:r>
+            <w:proofErr w:type="gramEnd"/>
+            <w:r>
+              <w:t xml:space="preserve"> 826.</w:t>
+            </w:r>
           </w:p>
         </w:tc>
       </w:tr>
@@ -642,6 +704,14 @@
             <w:pPr>
               <w:jc w:val="both"/>
             </w:pPr>
+            <w:proofErr w:type="spellStart"/>
+            <w:r>
+              <w:t>Szerémi</w:t>
+            </w:r>
+            <w:proofErr w:type="spellEnd"/>
+            <w:r>
+              <w:t xml:space="preserve"> György</w:t>
+            </w:r>
           </w:p>
         </w:tc>
         <w:tc>
@@ -654,6 +724,49 @@
             <w:pPr>
               <w:jc w:val="both"/>
             </w:pPr>
+            <w:r>
+              <w:t xml:space="preserve">Magyarország romlásáról / </w:t>
+            </w:r>
+            <w:proofErr w:type="spellStart"/>
+            <w:r>
+              <w:t>Szerémi</w:t>
+            </w:r>
+            <w:proofErr w:type="spellEnd"/>
+            <w:r>
+              <w:t xml:space="preserve"> </w:t>
+            </w:r>
+            <w:proofErr w:type="gramStart"/>
+            <w:r>
+              <w:t>György ;</w:t>
+            </w:r>
+            <w:proofErr w:type="gramEnd"/>
+            <w:r>
+              <w:t xml:space="preserve"> [Erdélyi László fordítását </w:t>
+            </w:r>
+            <w:proofErr w:type="spellStart"/>
+            <w:r>
+              <w:t>átd</w:t>
+            </w:r>
+            <w:proofErr w:type="spellEnd"/>
+            <w:r>
+              <w:t>. Juhász László</w:t>
+            </w:r>
+            <w:proofErr w:type="gramStart"/>
+            <w:r>
+              <w:t>] ;</w:t>
+            </w:r>
+            <w:proofErr w:type="gramEnd"/>
+            <w:r>
+              <w:t xml:space="preserve"> [</w:t>
+            </w:r>
+            <w:proofErr w:type="spellStart"/>
+            <w:r>
+              <w:t>bev</w:t>
+            </w:r>
+            <w:proofErr w:type="spellEnd"/>
+            <w:r>
+              <w:t>. és jegyz. Székely György]</w:t>
+            </w:r>
           </w:p>
         </w:tc>
         <w:tc>
@@ -1519,6 +1632,7 @@
             </w:r>
             <w:proofErr w:type="spellStart"/>
             <w:r>
+              <w:lastRenderedPageBreak/>
               <w:t>kertmívelésre</w:t>
             </w:r>
             <w:proofErr w:type="spellEnd"/>
@@ -1538,6 +1652,7 @@
               <w:jc w:val="both"/>
             </w:pPr>
             <w:r>
+              <w:lastRenderedPageBreak/>
               <w:t>Márton Zsombor</w:t>
             </w:r>
           </w:p>
@@ -1783,7 +1898,6 @@
               <w:jc w:val="both"/>
             </w:pPr>
             <w:r>
-              <w:lastRenderedPageBreak/>
               <w:t>15) Legendák a XI. századi szentjeinkről magyarul</w:t>
             </w:r>
           </w:p>
@@ -2044,7 +2158,15 @@
               <w:jc w:val="both"/>
             </w:pPr>
             <w:r>
-              <w:t>18) A pannonhalmi főapátság története 1.</w:t>
+              <w:t xml:space="preserve">18) A </w:t>
+            </w:r>
+            <w:proofErr w:type="spellStart"/>
+            <w:r>
+              <w:t>pannonhalmi</w:t>
+            </w:r>
+            <w:proofErr w:type="spellEnd"/>
+            <w:r>
+              <w:t xml:space="preserve"> főapátság története 1.</w:t>
             </w:r>
           </w:p>
         </w:tc>
@@ -2384,7 +2506,7 @@
             <w:hyperlink r:id="rId6" w:tooltip="Keresés: Franklin Ny." w:history="1">
               <w:r>
                 <w:rPr>
-                  <w:rStyle w:val="Hiperhivatkozs"/>
+                  <w:rStyle w:val="Hyperlink"/>
                 </w:rPr>
                 <w:t>Budapest : Franklin Ny., 1915</w:t>
               </w:r>
@@ -2407,7 +2529,7 @@
             <w:hyperlink r:id="rId7" w:tooltip="Keresés: Kolozsvári értekezések a magyar művelődéstörténelem köréből" w:history="1">
               <w:r>
                 <w:rPr>
-                  <w:rStyle w:val="Hiperhivatkozs"/>
+                  <w:rStyle w:val="Hyperlink"/>
                 </w:rPr>
                 <w:t>Kolozsvári értekezések a magyar művelődéstörténelem köréből ; 6.</w:t>
               </w:r>
@@ -2785,6 +2907,7 @@
               <w:jc w:val="both"/>
             </w:pPr>
             <w:r>
+              <w:lastRenderedPageBreak/>
               <w:t>26) Bajtársi egyesületek a magyar lovagkorban</w:t>
             </w:r>
           </w:p>
@@ -3045,7 +3168,6 @@
               <w:jc w:val="both"/>
             </w:pPr>
             <w:r>
-              <w:lastRenderedPageBreak/>
               <w:t xml:space="preserve">29) I.István magyar király, Imre herceg és Gellért püspök </w:t>
             </w:r>
             <w:proofErr w:type="spellStart"/>
@@ -3747,7 +3869,15 @@
               <w:jc w:val="both"/>
             </w:pPr>
             <w:r>
-              <w:t>37) A pannonhalmi főapátság története 1.</w:t>
+              <w:t xml:space="preserve">37) A </w:t>
+            </w:r>
+            <w:proofErr w:type="spellStart"/>
+            <w:r>
+              <w:t>pannonhalmi</w:t>
+            </w:r>
+            <w:proofErr w:type="spellEnd"/>
+            <w:r>
+              <w:t xml:space="preserve"> főapátság története 1.</w:t>
             </w:r>
           </w:p>
         </w:tc>
@@ -3812,10 +3942,38 @@
                 <w:b/>
                 <w:bCs/>
               </w:rPr>
-              <w:t>A pannonhalmi főapátság története 1.</w:t>
-            </w:r>
-            <w:r>
-              <w:t> : </w:t>
+              <w:t xml:space="preserve">A </w:t>
+            </w:r>
+            <w:proofErr w:type="spellStart"/>
+            <w:r>
+              <w:rPr>
+                <w:b/>
+                <w:bCs/>
+              </w:rPr>
+              <w:t>pannonhalmi</w:t>
+            </w:r>
+            <w:proofErr w:type="spellEnd"/>
+            <w:r>
+              <w:rPr>
+                <w:b/>
+                <w:bCs/>
+              </w:rPr>
+              <w:t xml:space="preserve"> főapátság története </w:t>
+            </w:r>
+            <w:proofErr w:type="gramStart"/>
+            <w:r>
+              <w:rPr>
+                <w:b/>
+                <w:bCs/>
+              </w:rPr>
+              <w:t>1.</w:t>
+            </w:r>
+            <w:r>
+              <w:t> :</w:t>
+            </w:r>
+            <w:proofErr w:type="gramEnd"/>
+            <w:r>
+              <w:t> </w:t>
             </w:r>
             <w:r>
               <w:rPr>
@@ -4128,6 +4286,7 @@
               <w:jc w:val="both"/>
             </w:pPr>
             <w:r>
+              <w:lastRenderedPageBreak/>
               <w:t>41) A tizenkét legkritikusabb kérdés</w:t>
             </w:r>
           </w:p>
@@ -4388,7 +4547,6 @@
               <w:jc w:val="both"/>
             </w:pPr>
             <w:r>
-              <w:lastRenderedPageBreak/>
               <w:t>44) Emlékbeszéd Sörös Pongrác (1873-1919) rendes tag felett</w:t>
             </w:r>
           </w:p>
@@ -5079,15 +5237,7 @@
               <w:jc w:val="both"/>
             </w:pPr>
             <w:r>
-              <w:t xml:space="preserve">52) </w:t>
-            </w:r>
-            <w:proofErr w:type="gramStart"/>
-            <w:r>
-              <w:t>Praktikus</w:t>
-            </w:r>
-            <w:proofErr w:type="gramEnd"/>
-            <w:r>
-              <w:t xml:space="preserve"> magyar történelem</w:t>
+              <w:t>52) Praktikus magyar történelem</w:t>
             </w:r>
           </w:p>
         </w:tc>
@@ -5257,7 +5407,7 @@
             <w:hyperlink r:id="rId8" w:tooltip="Keresés: Városi Ny." w:history="1">
               <w:r>
                 <w:rPr>
-                  <w:rStyle w:val="Hiperhivatkozs"/>
+                  <w:rStyle w:val="Hyperlink"/>
                 </w:rPr>
                 <w:t>Szeged : Városi Ny., 1926</w:t>
               </w:r>
@@ -5382,6 +5532,7 @@
               <w:jc w:val="both"/>
             </w:pPr>
             <w:r>
+              <w:lastRenderedPageBreak/>
               <w:t xml:space="preserve">55) Magyar </w:t>
             </w:r>
             <w:proofErr w:type="gramStart"/>
@@ -5566,7 +5717,7 @@
 </file>
 
 <file path=word/endnotes.xml><?xml version="1.0" encoding="utf-8"?>
-<w:endnotes xmlns:wpc="http://schemas.microsoft.com/office/word/2010/wordprocessingCanvas" xmlns:cx="http://schemas.microsoft.com/office/drawing/2014/chartex" xmlns:cx1="http://schemas.microsoft.com/office/drawing/2015/9/8/chartex" xmlns:mc="http://schemas.openxmlformats.org/markup-compatibility/2006" xmlns:o="urn:schemas-microsoft-com:office:office" xmlns:r="http://schemas.openxmlformats.org/officeDocument/2006/relationships" xmlns:m="http://schemas.openxmlformats.org/officeDocument/2006/math" xmlns:v="urn:schemas-microsoft-com:vml" xmlns:wp14="http://schemas.microsoft.com/office/word/2010/wordprocessingDrawing" xmlns:wp="http://schemas.openxmlformats.org/drawingml/2006/wordprocessingDrawing" xmlns:w10="urn:schemas-microsoft-com:office:word" xmlns:w="http://schemas.openxmlformats.org/wordprocessingml/2006/main" xmlns:w14="http://schemas.microsoft.com/office/word/2010/wordml" xmlns:w15="http://schemas.microsoft.com/office/word/2012/wordml" xmlns:w16se="http://schemas.microsoft.com/office/word/2015/wordml/symex" xmlns:wpg="http://schemas.microsoft.com/office/word/2010/wordprocessingGroup" xmlns:wpi="http://schemas.microsoft.com/office/word/2010/wordprocessingInk" xmlns:wne="http://schemas.microsoft.com/office/word/2006/wordml" xmlns:wps="http://schemas.microsoft.com/office/word/2010/wordprocessingShape" mc:Ignorable="w14 w15 w16se wp14">
+<w:endnotes xmlns:wpc="http://schemas.microsoft.com/office/word/2010/wordprocessingCanvas" xmlns:cx="http://schemas.microsoft.com/office/drawing/2014/chartex" xmlns:cx1="http://schemas.microsoft.com/office/drawing/2015/9/8/chartex" xmlns:cx2="http://schemas.microsoft.com/office/drawing/2015/10/21/chartex" xmlns:cx3="http://schemas.microsoft.com/office/drawing/2016/5/9/chartex" xmlns:cx4="http://schemas.microsoft.com/office/drawing/2016/5/10/chartex" xmlns:cx5="http://schemas.microsoft.com/office/drawing/2016/5/11/chartex" xmlns:cx6="http://schemas.microsoft.com/office/drawing/2016/5/12/chartex" xmlns:cx7="http://schemas.microsoft.com/office/drawing/2016/5/13/chartex" xmlns:cx8="http://schemas.microsoft.com/office/drawing/2016/5/14/chartex" xmlns:mc="http://schemas.openxmlformats.org/markup-compatibility/2006" xmlns:aink="http://schemas.microsoft.com/office/drawing/2016/ink" xmlns:am3d="http://schemas.microsoft.com/office/drawing/2017/model3d" xmlns:o="urn:schemas-microsoft-com:office:office" xmlns:r="http://schemas.openxmlformats.org/officeDocument/2006/relationships" xmlns:m="http://schemas.openxmlformats.org/officeDocument/2006/math" xmlns:v="urn:schemas-microsoft-com:vml" xmlns:wp14="http://schemas.microsoft.com/office/word/2010/wordprocessingDrawing" xmlns:wp="http://schemas.openxmlformats.org/drawingml/2006/wordprocessingDrawing" xmlns:w10="urn:schemas-microsoft-com:office:word" xmlns:w="http://schemas.openxmlformats.org/wordprocessingml/2006/main" xmlns:w14="http://schemas.microsoft.com/office/word/2010/wordml" xmlns:w15="http://schemas.microsoft.com/office/word/2012/wordml" xmlns:w16cex="http://schemas.microsoft.com/office/word/2018/wordml/cex" xmlns:w16cid="http://schemas.microsoft.com/office/word/2016/wordml/cid" xmlns:w16="http://schemas.microsoft.com/office/word/2018/wordml" xmlns:w16se="http://schemas.microsoft.com/office/word/2015/wordml/symex" xmlns:wpg="http://schemas.microsoft.com/office/word/2010/wordprocessingGroup" xmlns:wpi="http://schemas.microsoft.com/office/word/2010/wordprocessingInk" xmlns:wne="http://schemas.microsoft.com/office/word/2006/wordml" xmlns:wps="http://schemas.microsoft.com/office/word/2010/wordprocessingShape" mc:Ignorable="w14 w15 w16se w16cid w16 w16cex wp14">
   <w:endnote w:type="separator" w:id="-1">
     <w:p>
       <w:pPr>
@@ -5591,7 +5742,7 @@
 </file>
 
 <file path=word/footer1.xml><?xml version="1.0" encoding="utf-8"?>
-<w:ftr xmlns:wpc="http://schemas.microsoft.com/office/word/2010/wordprocessingCanvas" xmlns:cx="http://schemas.microsoft.com/office/drawing/2014/chartex" xmlns:cx1="http://schemas.microsoft.com/office/drawing/2015/9/8/chartex" xmlns:mc="http://schemas.openxmlformats.org/markup-compatibility/2006" xmlns:o="urn:schemas-microsoft-com:office:office" xmlns:r="http://schemas.openxmlformats.org/officeDocument/2006/relationships" xmlns:m="http://schemas.openxmlformats.org/officeDocument/2006/math" xmlns:v="urn:schemas-microsoft-com:vml" xmlns:wp14="http://schemas.microsoft.com/office/word/2010/wordprocessingDrawing" xmlns:wp="http://schemas.openxmlformats.org/drawingml/2006/wordprocessingDrawing" xmlns:w10="urn:schemas-microsoft-com:office:word" xmlns:w="http://schemas.openxmlformats.org/wordprocessingml/2006/main" xmlns:w14="http://schemas.microsoft.com/office/word/2010/wordml" xmlns:w15="http://schemas.microsoft.com/office/word/2012/wordml" xmlns:w16se="http://schemas.microsoft.com/office/word/2015/wordml/symex" xmlns:wpg="http://schemas.microsoft.com/office/word/2010/wordprocessingGroup" xmlns:wpi="http://schemas.microsoft.com/office/word/2010/wordprocessingInk" xmlns:wne="http://schemas.microsoft.com/office/word/2006/wordml" xmlns:wps="http://schemas.microsoft.com/office/word/2010/wordprocessingShape" mc:Ignorable="w14 w15 w16se wp14">
+<w:ftr xmlns:wpc="http://schemas.microsoft.com/office/word/2010/wordprocessingCanvas" xmlns:cx="http://schemas.microsoft.com/office/drawing/2014/chartex" xmlns:cx1="http://schemas.microsoft.com/office/drawing/2015/9/8/chartex" xmlns:cx2="http://schemas.microsoft.com/office/drawing/2015/10/21/chartex" xmlns:cx3="http://schemas.microsoft.com/office/drawing/2016/5/9/chartex" xmlns:cx4="http://schemas.microsoft.com/office/drawing/2016/5/10/chartex" xmlns:cx5="http://schemas.microsoft.com/office/drawing/2016/5/11/chartex" xmlns:cx6="http://schemas.microsoft.com/office/drawing/2016/5/12/chartex" xmlns:cx7="http://schemas.microsoft.com/office/drawing/2016/5/13/chartex" xmlns:cx8="http://schemas.microsoft.com/office/drawing/2016/5/14/chartex" xmlns:mc="http://schemas.openxmlformats.org/markup-compatibility/2006" xmlns:aink="http://schemas.microsoft.com/office/drawing/2016/ink" xmlns:am3d="http://schemas.microsoft.com/office/drawing/2017/model3d" xmlns:o="urn:schemas-microsoft-com:office:office" xmlns:r="http://schemas.openxmlformats.org/officeDocument/2006/relationships" xmlns:m="http://schemas.openxmlformats.org/officeDocument/2006/math" xmlns:v="urn:schemas-microsoft-com:vml" xmlns:wp14="http://schemas.microsoft.com/office/word/2010/wordprocessingDrawing" xmlns:wp="http://schemas.openxmlformats.org/drawingml/2006/wordprocessingDrawing" xmlns:w10="urn:schemas-microsoft-com:office:word" xmlns:w="http://schemas.openxmlformats.org/wordprocessingml/2006/main" xmlns:w14="http://schemas.microsoft.com/office/word/2010/wordml" xmlns:w15="http://schemas.microsoft.com/office/word/2012/wordml" xmlns:w16cex="http://schemas.microsoft.com/office/word/2018/wordml/cex" xmlns:w16cid="http://schemas.microsoft.com/office/word/2016/wordml/cid" xmlns:w16="http://schemas.microsoft.com/office/word/2018/wordml" xmlns:w16se="http://schemas.microsoft.com/office/word/2015/wordml/symex" xmlns:wpg="http://schemas.microsoft.com/office/word/2010/wordprocessingGroup" xmlns:wpi="http://schemas.microsoft.com/office/word/2010/wordprocessingInk" xmlns:wne="http://schemas.microsoft.com/office/word/2006/wordml" xmlns:wps="http://schemas.microsoft.com/office/word/2010/wordprocessingShape" mc:Ignorable="w14 w15 w16se w16cid w16 w16cex wp14">
   <w:sdt>
     <w:sdtPr>
       <w:id w:val="1230035834"/>
@@ -5604,7 +5755,7 @@
     <w:sdtContent>
       <w:p>
         <w:pPr>
-          <w:pStyle w:val="llb"/>
+          <w:pStyle w:val="Footer"/>
           <w:jc w:val="center"/>
         </w:pPr>
         <w:r>
@@ -5630,14 +5781,14 @@
   </w:sdt>
   <w:p>
     <w:pPr>
-      <w:pStyle w:val="llb"/>
+      <w:pStyle w:val="Footer"/>
     </w:pPr>
   </w:p>
 </w:ftr>
 </file>
 
 <file path=word/footnotes.xml><?xml version="1.0" encoding="utf-8"?>
-<w:footnotes xmlns:wpc="http://schemas.microsoft.com/office/word/2010/wordprocessingCanvas" xmlns:cx="http://schemas.microsoft.com/office/drawing/2014/chartex" xmlns:cx1="http://schemas.microsoft.com/office/drawing/2015/9/8/chartex" xmlns:mc="http://schemas.openxmlformats.org/markup-compatibility/2006" xmlns:o="urn:schemas-microsoft-com:office:office" xmlns:r="http://schemas.openxmlformats.org/officeDocument/2006/relationships" xmlns:m="http://schemas.openxmlformats.org/officeDocument/2006/math" xmlns:v="urn:schemas-microsoft-com:vml" xmlns:wp14="http://schemas.microsoft.com/office/word/2010/wordprocessingDrawing" xmlns:wp="http://schemas.openxmlformats.org/drawingml/2006/wordprocessingDrawing" xmlns:w10="urn:schemas-microsoft-com:office:word" xmlns:w="http://schemas.openxmlformats.org/wordprocessingml/2006/main" xmlns:w14="http://schemas.microsoft.com/office/word/2010/wordml" xmlns:w15="http://schemas.microsoft.com/office/word/2012/wordml" xmlns:w16se="http://schemas.microsoft.com/office/word/2015/wordml/symex" xmlns:wpg="http://schemas.microsoft.com/office/word/2010/wordprocessingGroup" xmlns:wpi="http://schemas.microsoft.com/office/word/2010/wordprocessingInk" xmlns:wne="http://schemas.microsoft.com/office/word/2006/wordml" xmlns:wps="http://schemas.microsoft.com/office/word/2010/wordprocessingShape" mc:Ignorable="w14 w15 w16se wp14">
+<w:footnotes xmlns:wpc="http://schemas.microsoft.com/office/word/2010/wordprocessingCanvas" xmlns:cx="http://schemas.microsoft.com/office/drawing/2014/chartex" xmlns:cx1="http://schemas.microsoft.com/office/drawing/2015/9/8/chartex" xmlns:cx2="http://schemas.microsoft.com/office/drawing/2015/10/21/chartex" xmlns:cx3="http://schemas.microsoft.com/office/drawing/2016/5/9/chartex" xmlns:cx4="http://schemas.microsoft.com/office/drawing/2016/5/10/chartex" xmlns:cx5="http://schemas.microsoft.com/office/drawing/2016/5/11/chartex" xmlns:cx6="http://schemas.microsoft.com/office/drawing/2016/5/12/chartex" xmlns:cx7="http://schemas.microsoft.com/office/drawing/2016/5/13/chartex" xmlns:cx8="http://schemas.microsoft.com/office/drawing/2016/5/14/chartex" xmlns:mc="http://schemas.openxmlformats.org/markup-compatibility/2006" xmlns:aink="http://schemas.microsoft.com/office/drawing/2016/ink" xmlns:am3d="http://schemas.microsoft.com/office/drawing/2017/model3d" xmlns:o="urn:schemas-microsoft-com:office:office" xmlns:r="http://schemas.openxmlformats.org/officeDocument/2006/relationships" xmlns:m="http://schemas.openxmlformats.org/officeDocument/2006/math" xmlns:v="urn:schemas-microsoft-com:vml" xmlns:wp14="http://schemas.microsoft.com/office/word/2010/wordprocessingDrawing" xmlns:wp="http://schemas.openxmlformats.org/drawingml/2006/wordprocessingDrawing" xmlns:w10="urn:schemas-microsoft-com:office:word" xmlns:w="http://schemas.openxmlformats.org/wordprocessingml/2006/main" xmlns:w14="http://schemas.microsoft.com/office/word/2010/wordml" xmlns:w15="http://schemas.microsoft.com/office/word/2012/wordml" xmlns:w16cex="http://schemas.microsoft.com/office/word/2018/wordml/cex" xmlns:w16cid="http://schemas.microsoft.com/office/word/2016/wordml/cid" xmlns:w16="http://schemas.microsoft.com/office/word/2018/wordml" xmlns:w16se="http://schemas.microsoft.com/office/word/2015/wordml/symex" xmlns:wpg="http://schemas.microsoft.com/office/word/2010/wordprocessingGroup" xmlns:wpi="http://schemas.microsoft.com/office/word/2010/wordprocessingInk" xmlns:wne="http://schemas.microsoft.com/office/word/2006/wordml" xmlns:wps="http://schemas.microsoft.com/office/word/2010/wordprocessingShape" mc:Ignorable="w14 w15 w16se w16cid w16 w16cex wp14">
   <w:footnote w:type="separator" w:id="-1">
     <w:p>
       <w:pPr>
@@ -5662,7 +5813,7 @@
 </file>
 
 <file path=word/styles.xml><?xml version="1.0" encoding="utf-8"?>
-<w:styles xmlns:mc="http://schemas.openxmlformats.org/markup-compatibility/2006" xmlns:r="http://schemas.openxmlformats.org/officeDocument/2006/relationships" xmlns:w="http://schemas.openxmlformats.org/wordprocessingml/2006/main" xmlns:w14="http://schemas.microsoft.com/office/word/2010/wordml" xmlns:w15="http://schemas.microsoft.com/office/word/2012/wordml" xmlns:w16se="http://schemas.microsoft.com/office/word/2015/wordml/symex" mc:Ignorable="w14 w15 w16se">
+<w:styles xmlns:mc="http://schemas.openxmlformats.org/markup-compatibility/2006" xmlns:r="http://schemas.openxmlformats.org/officeDocument/2006/relationships" xmlns:w="http://schemas.openxmlformats.org/wordprocessingml/2006/main" xmlns:w14="http://schemas.microsoft.com/office/word/2010/wordml" xmlns:w15="http://schemas.microsoft.com/office/word/2012/wordml" xmlns:w16cex="http://schemas.microsoft.com/office/word/2018/wordml/cex" xmlns:w16cid="http://schemas.microsoft.com/office/word/2016/wordml/cid" xmlns:w16="http://schemas.microsoft.com/office/word/2018/wordml" xmlns:w16se="http://schemas.microsoft.com/office/word/2015/wordml/symex" mc:Ignorable="w14 w15 w16se w16cid w16 w16cex">
   <w:docDefaults>
     <w:rPrDefault>
       <w:rPr>
@@ -5678,7 +5829,7 @@
       </w:pPr>
     </w:pPrDefault>
   </w:docDefaults>
-  <w:latentStyles w:defLockedState="0" w:defUIPriority="99" w:defSemiHidden="0" w:defUnhideWhenUsed="0" w:defQFormat="0" w:count="371">
+  <w:latentStyles w:defLockedState="0" w:defUIPriority="99" w:defSemiHidden="0" w:defUnhideWhenUsed="0" w:defQFormat="0" w:count="376">
     <w:lsdException w:name="Normal" w:uiPriority="0" w:qFormat="1"/>
     <w:lsdException w:name="heading 1" w:uiPriority="9" w:qFormat="1"/>
     <w:lsdException w:name="heading 2" w:semiHidden="1" w:uiPriority="9" w:unhideWhenUsed="1" w:qFormat="1"/>
@@ -5784,7 +5935,6 @@
     <w:lsdException w:name="HTML Sample" w:semiHidden="1" w:unhideWhenUsed="1"/>
     <w:lsdException w:name="HTML Typewriter" w:semiHidden="1" w:unhideWhenUsed="1"/>
     <w:lsdException w:name="HTML Variable" w:semiHidden="1" w:unhideWhenUsed="1"/>
-    <w:lsdException w:name="Normal Table" w:semiHidden="1" w:unhideWhenUsed="1"/>
     <w:lsdException w:name="annotation subject" w:semiHidden="1" w:unhideWhenUsed="1"/>
     <w:lsdException w:name="No List" w:semiHidden="1" w:unhideWhenUsed="1"/>
     <w:lsdException w:name="Outline List 1" w:semiHidden="1" w:unhideWhenUsed="1"/>
@@ -5827,11 +5977,8 @@
     <w:lsdException w:name="Table Contemporary" w:semiHidden="1" w:unhideWhenUsed="1"/>
     <w:lsdException w:name="Table Elegant" w:semiHidden="1" w:unhideWhenUsed="1"/>
     <w:lsdException w:name="Table Professional" w:semiHidden="1" w:unhideWhenUsed="1"/>
-    <w:lsdException w:name="Table Subtle 1" w:semiHidden="1" w:unhideWhenUsed="1"/>
     <w:lsdException w:name="Table Subtle 2" w:semiHidden="1" w:unhideWhenUsed="1"/>
     <w:lsdException w:name="Table Web 1" w:semiHidden="1" w:unhideWhenUsed="1"/>
-    <w:lsdException w:name="Table Web 2" w:semiHidden="1" w:unhideWhenUsed="1"/>
-    <w:lsdException w:name="Table Web 3" w:semiHidden="1" w:unhideWhenUsed="1"/>
     <w:lsdException w:name="Balloon Text" w:semiHidden="1" w:unhideWhenUsed="1"/>
     <w:lsdException w:name="Table Grid" w:uiPriority="39"/>
     <w:lsdException w:name="Table Theme" w:semiHidden="1" w:unhideWhenUsed="1"/>
@@ -6050,18 +6197,23 @@
     <w:lsdException w:name="List Table 5 Dark Accent 6" w:uiPriority="50"/>
     <w:lsdException w:name="List Table 6 Colorful Accent 6" w:uiPriority="51"/>
     <w:lsdException w:name="List Table 7 Colorful Accent 6" w:uiPriority="52"/>
+    <w:lsdException w:name="Mention" w:semiHidden="1" w:unhideWhenUsed="1"/>
+    <w:lsdException w:name="Smart Hyperlink" w:semiHidden="1" w:unhideWhenUsed="1"/>
+    <w:lsdException w:name="Hashtag" w:semiHidden="1" w:unhideWhenUsed="1"/>
+    <w:lsdException w:name="Unresolved Mention" w:semiHidden="1" w:unhideWhenUsed="1"/>
+    <w:lsdException w:name="Smart Link" w:semiHidden="1" w:unhideWhenUsed="1"/>
   </w:latentStyles>
-  <w:style w:type="paragraph" w:default="1" w:styleId="Norml">
+  <w:style w:type="paragraph" w:default="1" w:styleId="Normal">
     <w:name w:val="Normal"/>
     <w:qFormat/>
   </w:style>
-  <w:style w:type="character" w:default="1" w:styleId="Bekezdsalapbettpusa">
+  <w:style w:type="character" w:default="1" w:styleId="DefaultParagraphFont">
     <w:name w:val="Default Paragraph Font"/>
     <w:uiPriority w:val="1"/>
     <w:semiHidden/>
     <w:unhideWhenUsed/>
   </w:style>
-  <w:style w:type="table" w:default="1" w:styleId="Normltblzat">
+  <w:style w:type="table" w:default="1" w:styleId="TableNormal">
     <w:name w:val="Normal Table"/>
     <w:uiPriority w:val="99"/>
     <w:semiHidden/>
@@ -6076,15 +6228,15 @@
       </w:tblCellMar>
     </w:tblPr>
   </w:style>
-  <w:style w:type="numbering" w:default="1" w:styleId="Nemlista">
+  <w:style w:type="numbering" w:default="1" w:styleId="NoList">
     <w:name w:val="No List"/>
     <w:uiPriority w:val="99"/>
     <w:semiHidden/>
     <w:unhideWhenUsed/>
   </w:style>
-  <w:style w:type="table" w:styleId="Rcsostblzat">
+  <w:style w:type="table" w:styleId="TableGrid">
     <w:name w:val="Table Grid"/>
-    <w:basedOn w:val="Normltblzat"/>
+    <w:basedOn w:val="TableNormal"/>
     <w:uiPriority w:val="39"/>
     <w:rsid w:val="00E018C9"/>
     <w:pPr>
@@ -6101,9 +6253,9 @@
       </w:tblBorders>
     </w:tblPr>
   </w:style>
-  <w:style w:type="character" w:styleId="Hiperhivatkozs">
+  <w:style w:type="character" w:styleId="Hyperlink">
     <w:name w:val="Hyperlink"/>
-    <w:basedOn w:val="Bekezdsalapbettpusa"/>
+    <w:basedOn w:val="DefaultParagraphFont"/>
     <w:uiPriority w:val="99"/>
     <w:unhideWhenUsed/>
     <w:rsid w:val="00C62C32"/>
@@ -6112,10 +6264,10 @@
       <w:u w:val="single"/>
     </w:rPr>
   </w:style>
-  <w:style w:type="paragraph" w:styleId="lfej">
+  <w:style w:type="paragraph" w:styleId="Header">
     <w:name w:val="header"/>
-    <w:basedOn w:val="Norml"/>
-    <w:link w:val="lfejChar"/>
+    <w:basedOn w:val="Normal"/>
+    <w:link w:val="HeaderChar"/>
     <w:uiPriority w:val="99"/>
     <w:unhideWhenUsed/>
     <w:rsid w:val="00C62C32"/>
@@ -6127,17 +6279,17 @@
       <w:spacing w:after="0" w:line="240" w:lineRule="auto"/>
     </w:pPr>
   </w:style>
-  <w:style w:type="character" w:customStyle="1" w:styleId="lfejChar">
-    <w:name w:val="Élőfej Char"/>
-    <w:basedOn w:val="Bekezdsalapbettpusa"/>
-    <w:link w:val="lfej"/>
+  <w:style w:type="character" w:customStyle="1" w:styleId="HeaderChar">
+    <w:name w:val="Header Char"/>
+    <w:basedOn w:val="DefaultParagraphFont"/>
+    <w:link w:val="Header"/>
     <w:uiPriority w:val="99"/>
     <w:rsid w:val="00C62C32"/>
   </w:style>
-  <w:style w:type="paragraph" w:styleId="llb">
+  <w:style w:type="paragraph" w:styleId="Footer">
     <w:name w:val="footer"/>
-    <w:basedOn w:val="Norml"/>
-    <w:link w:val="llbChar"/>
+    <w:basedOn w:val="Normal"/>
+    <w:link w:val="FooterChar"/>
     <w:uiPriority w:val="99"/>
     <w:unhideWhenUsed/>
     <w:rsid w:val="00C62C32"/>
@@ -6149,10 +6301,10 @@
       <w:spacing w:after="0" w:line="240" w:lineRule="auto"/>
     </w:pPr>
   </w:style>
-  <w:style w:type="character" w:customStyle="1" w:styleId="llbChar">
-    <w:name w:val="Élőláb Char"/>
-    <w:basedOn w:val="Bekezdsalapbettpusa"/>
-    <w:link w:val="llb"/>
+  <w:style w:type="character" w:customStyle="1" w:styleId="FooterChar">
+    <w:name w:val="Footer Char"/>
+    <w:basedOn w:val="DefaultParagraphFont"/>
+    <w:link w:val="Footer"/>
     <w:uiPriority w:val="99"/>
     <w:rsid w:val="00C62C32"/>
   </w:style>

</xml_diff>